<commit_message>
Update GDD Game Bibles/BlockWars.docx
</commit_message>
<xml_diff>
--- a/GDD Game Bibles/BlockWars.docx
+++ b/GDD Game Bibles/BlockWars.docx
@@ -62,6 +62,9 @@
         <w:t>WiiU</w:t>
       </w:r>
       <w:proofErr w:type="spellEnd"/>
+      <w:r>
+        <w:t xml:space="preserve"> (Movement sensitive controller required)</w:t>
+      </w:r>
     </w:p>
     <w:p>
       <w:pPr>
@@ -130,7 +133,10 @@
         <w:t>Everyon</w:t>
       </w:r>
       <w:r>
-        <w:t>e can select or build an avatar/playing piece to see when it’s their turn but action is first person with no sight of arms or anything</w:t>
+        <w:t xml:space="preserve">e can select or build an avatar/playing piece to see when it’s their turn but action is first person with no sight </w:t>
+      </w:r>
+      <w:r>
+        <w:t>avatar</w:t>
       </w:r>
     </w:p>
     <w:p>
@@ -221,91 +227,85 @@
       <w:r>
         <w:t>Defend Castle – build a castle and then use ball/bomb throwing weapons to defend against cartoon attackers</w:t>
       </w:r>
-    </w:p>
-    <w:p>
-      <w:pPr>
-        <w:pStyle w:val="ListParagraph"/>
-        <w:numPr>
-          <w:ilvl w:val="0"/>
-          <w:numId w:val="2"/>
-        </w:numPr>
-      </w:pPr>
-      <w:r>
-        <w:t>Splatter Paint – throw paint balls at a wall – cover as much as possible with your color</w:t>
-      </w:r>
-    </w:p>
-    <w:p>
-      <w:pPr>
-        <w:pStyle w:val="ListParagraph"/>
-        <w:numPr>
-          <w:ilvl w:val="0"/>
-          <w:numId w:val="2"/>
-        </w:numPr>
-      </w:pPr>
-      <w:r>
-        <w:t>Save the Critter/Jailbreak – carefully deconstruct tower under a cute cartoon critter to help it get down safely or out from a contained area</w:t>
-      </w:r>
-      <w:r>
-        <w:t xml:space="preserve"> </w:t>
-      </w:r>
-    </w:p>
-    <w:p>
-      <w:pPr>
-        <w:pStyle w:val="ListParagraph"/>
-        <w:numPr>
-          <w:ilvl w:val="0"/>
-          <w:numId w:val="2"/>
-        </w:numPr>
-      </w:pPr>
-      <w:r>
-        <w:t>Target Practice – Throw things at blocks with point values (some blocks may have negative values)</w:t>
-      </w:r>
-    </w:p>
-    <w:p>
-      <w:pPr>
-        <w:pStyle w:val="ListParagraph"/>
-        <w:numPr>
-          <w:ilvl w:val="0"/>
-          <w:numId w:val="2"/>
-        </w:numPr>
-      </w:pPr>
-      <w:r>
-        <w:t>Air hockey/Curling – try to get your blocks into point zones, or knock another teams blocks out</w:t>
-      </w:r>
-    </w:p>
-    <w:p>
-      <w:pPr>
-        <w:pStyle w:val="ListParagraph"/>
-        <w:numPr>
-          <w:ilvl w:val="0"/>
-          <w:numId w:val="2"/>
-        </w:numPr>
-      </w:pPr>
-      <w:r>
-        <w:t>Trap the Muglins – Build a jail the Critters can’t escape</w:t>
-      </w:r>
-    </w:p>
-    <w:p>
-      <w:pPr>
-        <w:pStyle w:val="ListParagraph"/>
-        <w:numPr>
-          <w:ilvl w:val="0"/>
-          <w:numId w:val="2"/>
-        </w:numPr>
-      </w:pPr>
-      <w:r>
-        <w:t>Escape the Blocks</w:t>
+      <w:r>
+        <w:t xml:space="preserve"> or other real time players/teams</w:t>
       </w:r>
       <w:bookmarkStart w:id="0" w:name="_GoBack"/>
       <w:bookmarkEnd w:id="0"/>
-      <w:r>
-        <w:t xml:space="preserve"> -</w:t>
-      </w:r>
-      <w:r>
-        <w:t xml:space="preserve"> escape </w:t>
-      </w:r>
-      <w:r>
-        <w:t>a block jail yourself without letting it fall in on you</w:t>
+    </w:p>
+    <w:p>
+      <w:pPr>
+        <w:pStyle w:val="ListParagraph"/>
+        <w:numPr>
+          <w:ilvl w:val="0"/>
+          <w:numId w:val="2"/>
+        </w:numPr>
+      </w:pPr>
+      <w:r>
+        <w:t>Splatter Paint – throw paint balls at a wall – cover as much as possible with your color</w:t>
+      </w:r>
+    </w:p>
+    <w:p>
+      <w:pPr>
+        <w:pStyle w:val="ListParagraph"/>
+        <w:numPr>
+          <w:ilvl w:val="0"/>
+          <w:numId w:val="2"/>
+        </w:numPr>
+      </w:pPr>
+      <w:r>
+        <w:t>Save the Critter/Jailbreak – carefully deconstruct tower under a cute cartoon critter to help it get down safely or out from a contained area</w:t>
+      </w:r>
+      <w:r>
+        <w:t xml:space="preserve"> </w:t>
+      </w:r>
+    </w:p>
+    <w:p>
+      <w:pPr>
+        <w:pStyle w:val="ListParagraph"/>
+        <w:numPr>
+          <w:ilvl w:val="0"/>
+          <w:numId w:val="2"/>
+        </w:numPr>
+      </w:pPr>
+      <w:r>
+        <w:t>Target Practice – Throw things at blocks with point values (some blocks may have negative values)</w:t>
+      </w:r>
+    </w:p>
+    <w:p>
+      <w:pPr>
+        <w:pStyle w:val="ListParagraph"/>
+        <w:numPr>
+          <w:ilvl w:val="0"/>
+          <w:numId w:val="2"/>
+        </w:numPr>
+      </w:pPr>
+      <w:r>
+        <w:t>Air hockey/Curling – try to get your blocks into point zones, or knock another teams blocks out</w:t>
+      </w:r>
+    </w:p>
+    <w:p>
+      <w:pPr>
+        <w:pStyle w:val="ListParagraph"/>
+        <w:numPr>
+          <w:ilvl w:val="0"/>
+          <w:numId w:val="2"/>
+        </w:numPr>
+      </w:pPr>
+      <w:r>
+        <w:t>Trap the Muglins – Build a jail the Critters can’t escape</w:t>
+      </w:r>
+    </w:p>
+    <w:p>
+      <w:pPr>
+        <w:pStyle w:val="ListParagraph"/>
+        <w:numPr>
+          <w:ilvl w:val="0"/>
+          <w:numId w:val="2"/>
+        </w:numPr>
+      </w:pPr>
+      <w:r>
+        <w:t>Escape the Blocks - escape a block jail yourself without letting it fall in on you</w:t>
       </w:r>
     </w:p>
     <w:p/>
@@ -344,6 +344,9 @@
       </w:pPr>
       <w:r>
         <w:t>Team play means younger kids can have a partner – up to 4 teams of 2</w:t>
+      </w:r>
+      <w:r>
+        <w:t xml:space="preserve">, </w:t>
       </w:r>
     </w:p>
     <w:p>

</xml_diff>